<commit_message>
Update D2 Development Project - FS.docx
</commit_message>
<xml_diff>
--- a/D2 Development Project - FS.docx
+++ b/D2 Development Project - FS.docx
@@ -558,8 +558,8 @@
         </w:sectPr>
       </w:pPr>
     </w:p>
-    <w:bookmarkStart w:id="1" w:name="_Toc23336587" w:displacedByCustomXml="next"/>
-    <w:bookmarkStart w:id="2" w:name="_Toc19544444" w:displacedByCustomXml="next"/>
+    <w:bookmarkStart w:id="1" w:name="_Toc19544444" w:displacedByCustomXml="next"/>
+    <w:bookmarkStart w:id="2" w:name="_Toc23336587" w:displacedByCustomXml="next"/>
     <w:sdt>
       <w:sdtPr>
         <w:rPr>
@@ -4323,6 +4323,9 @@
       </w:pPr>
       <w:r>
         <w:t>PO - project allocation wala process</w:t>
+      </w:r>
+      <w:r>
+        <w:t xml:space="preserve"> hello</w:t>
       </w:r>
     </w:p>
     <w:p>
@@ -6322,7 +6325,7 @@
                     <a:blip r:embed="rId13">
                       <a:extLst>
                         <a:ext uri="{28A0092B-C50C-407E-A947-70E740481C1C}">
-                          <a14:useLocalDpi xmlns="" xmlns:wpc="http://schemas.microsoft.com/office/word/2010/wordprocessingCanvas" xmlns:mc="http://schemas.openxmlformats.org/markup-compatibility/2006" xmlns:o="urn:schemas-microsoft-com:office:office" xmlns:v="urn:schemas-microsoft-com:vml" xmlns:wp14="http://schemas.microsoft.com/office/word/2010/wordprocessingDrawing" xmlns:w10="urn:schemas-microsoft-com:office:word" xmlns:w="http://schemas.openxmlformats.org/wordprocessingml/2006/main" xmlns:w14="http://schemas.microsoft.com/office/word/2010/wordml" xmlns:w15="http://schemas.microsoft.com/office/word/2012/wordml" xmlns:wpg="http://schemas.microsoft.com/office/word/2010/wordprocessingGroup" xmlns:wpi="http://schemas.microsoft.com/office/word/2010/wordprocessingInk" xmlns:wps="http://schemas.microsoft.com/office/word/2010/wordprocessingShape" xmlns:a14="http://schemas.microsoft.com/office/drawing/2010/main" val="0"/>
+                          <a14:useLocalDpi xmlns:a14="http://schemas.microsoft.com/office/drawing/2010/main" xmlns:wps="http://schemas.microsoft.com/office/word/2010/wordprocessingShape" xmlns:wpi="http://schemas.microsoft.com/office/word/2010/wordprocessingInk" xmlns:wpg="http://schemas.microsoft.com/office/word/2010/wordprocessingGroup" xmlns:w15="http://schemas.microsoft.com/office/word/2012/wordml" xmlns:w14="http://schemas.microsoft.com/office/word/2010/wordml" xmlns:w="http://schemas.openxmlformats.org/wordprocessingml/2006/main" xmlns:w10="urn:schemas-microsoft-com:office:word" xmlns:wp14="http://schemas.microsoft.com/office/word/2010/wordprocessingDrawing" xmlns:v="urn:schemas-microsoft-com:vml" xmlns:o="urn:schemas-microsoft-com:office:office" xmlns:mc="http://schemas.openxmlformats.org/markup-compatibility/2006" xmlns:wpc="http://schemas.microsoft.com/office/word/2010/wordprocessingCanvas" xmlns="" val="0"/>
                         </a:ext>
                       </a:extLst>
                     </a:blip>
@@ -6695,7 +6698,7 @@
           <v:shape id="_x0000_i1025" type="#_x0000_t75" style="width:105.75pt;height:28.5pt" o:ole="">
             <v:imagedata r:id="rId14" o:title=""/>
           </v:shape>
-          <o:OLEObject Type="Embed" ProgID="Equation.3" ShapeID="_x0000_i1025" DrawAspect="Content" ObjectID="_1644500839" r:id="rId15"/>
+          <o:OLEObject Type="Embed" ProgID="Equation.3" ShapeID="_x0000_i1025" DrawAspect="Content" ObjectID="_1644575928" r:id="rId15"/>
         </w:object>
       </w:r>
       <w:r>
@@ -7175,7 +7178,7 @@
         <w:rStyle w:val="PageNumber"/>
         <w:noProof/>
       </w:rPr>
-      <w:t>16</w:t>
+      <w:t>2</w:t>
     </w:r>
     <w:r>
       <w:rPr>
@@ -7194,7 +7197,7 @@
         <w:rPr>
           <w:noProof/>
         </w:rPr>
-        <w:t>Formatting Guidelines (This chapter is not part of FS)</w:t>
+        <w:t>General Description</w:t>
       </w:r>
     </w:fldSimple>
   </w:p>

</xml_diff>